<commit_message>
Update tarefas de software - chelene.docx
</commit_message>
<xml_diff>
--- a/documentacao do projecto/tarefas de software - chelene.docx
+++ b/documentacao do projecto/tarefas de software - chelene.docx
@@ -246,6 +246,7 @@
         </w:rPr>
         <w:t>O usu</w:t>
       </w:r>
+      <w:proofErr w:type="spellStart"/>
       <w:r>
         <w:rPr>
           <w:rFonts w:ascii="Times New Roman" w:hAnsi="Times New Roman" w:cs="Times New Roman"/>
@@ -253,8 +254,9 @@
           <w:szCs w:val="24"/>
           <w:lang w:val="pt-BR"/>
         </w:rPr>
-        <w:t>ário seleciona no menu a o</w:t>
-      </w:r>
+        <w:t>ário</w:t>
+      </w:r>
+      <w:proofErr w:type="spellEnd"/>
       <w:r>
         <w:rPr>
           <w:rFonts w:ascii="Times New Roman" w:hAnsi="Times New Roman" w:cs="Times New Roman"/>
@@ -262,7 +264,7 @@
           <w:szCs w:val="24"/>
           <w:lang w:val="pt-BR"/>
         </w:rPr>
-        <w:t>pção “Publicações”</w:t>
+        <w:t xml:space="preserve"> seleciona no menu a opção “Publicações”</w:t>
       </w:r>
     </w:p>
     <w:p>
@@ -286,25 +288,7 @@
           <w:szCs w:val="24"/>
           <w:lang w:val="pt-PT"/>
         </w:rPr>
-        <w:t>O sistema apresenta um</w:t>
-      </w:r>
-      <w:r>
-        <w:rPr>
-          <w:rFonts w:ascii="Times New Roman" w:hAnsi="Times New Roman" w:cs="Times New Roman"/>
-          <w:sz w:val="24"/>
-          <w:szCs w:val="24"/>
-          <w:lang w:val="pt-PT"/>
-        </w:rPr>
-        <w:t xml:space="preserve"> dropdown com as opções campanhas</w:t>
-      </w:r>
-      <w:r>
-        <w:rPr>
-          <w:rFonts w:ascii="Times New Roman" w:hAnsi="Times New Roman" w:cs="Times New Roman"/>
-          <w:sz w:val="24"/>
-          <w:szCs w:val="24"/>
-          <w:lang w:val="pt-PT"/>
-        </w:rPr>
-        <w:t xml:space="preserve"> e artigos.</w:t>
+        <w:t>O sistema apresenta um dropdown com as opções campanhas e artigos.</w:t>
       </w:r>
     </w:p>
     <w:p>
@@ -370,16 +354,7 @@
           <w:szCs w:val="24"/>
           <w:lang w:val="pt-BR"/>
         </w:rPr>
-        <w:t>opção</w:t>
-      </w:r>
-      <w:r>
-        <w:rPr>
-          <w:rFonts w:ascii="Times New Roman" w:hAnsi="Times New Roman" w:cs="Times New Roman"/>
-          <w:sz w:val="24"/>
-          <w:szCs w:val="24"/>
-          <w:lang w:val="pt-BR"/>
-        </w:rPr>
-        <w:t xml:space="preserve"> de partilhar</w:t>
+        <w:t>opção de partilhar</w:t>
       </w:r>
     </w:p>
     <w:p>
@@ -496,25 +471,7 @@
           <w:szCs w:val="24"/>
           <w:lang w:val="pt-PT"/>
         </w:rPr>
-        <w:t xml:space="preserve">O sistema exibe uma lista de </w:t>
-      </w:r>
-      <w:r>
-        <w:rPr>
-          <w:rFonts w:ascii="Times New Roman" w:hAnsi="Times New Roman" w:cs="Times New Roman"/>
-          <w:sz w:val="24"/>
-          <w:szCs w:val="24"/>
-          <w:lang w:val="pt-PT"/>
-        </w:rPr>
-        <w:t>artigos</w:t>
-      </w:r>
-      <w:r>
-        <w:rPr>
-          <w:rFonts w:ascii="Times New Roman" w:hAnsi="Times New Roman" w:cs="Times New Roman"/>
-          <w:sz w:val="24"/>
-          <w:szCs w:val="24"/>
-          <w:lang w:val="pt-PT"/>
-        </w:rPr>
-        <w:t xml:space="preserve"> com a </w:t>
+        <w:t xml:space="preserve">O sistema exibe uma lista de artigos com a </w:t>
       </w:r>
       <w:r>
         <w:rPr>
@@ -1011,25 +968,7 @@
           <w:szCs w:val="24"/>
           <w:lang w:val="pt-PT"/>
         </w:rPr>
-        <w:t>O administrador selecciona a opção “</w:t>
-      </w:r>
-      <w:r>
-        <w:rPr>
-          <w:rFonts w:ascii="Times New Roman" w:hAnsi="Times New Roman" w:cs="Times New Roman"/>
-          <w:sz w:val="24"/>
-          <w:szCs w:val="24"/>
-          <w:lang w:val="pt-PT"/>
-        </w:rPr>
-        <w:t xml:space="preserve"> adicionar novo </w:t>
-      </w:r>
-      <w:r>
-        <w:rPr>
-          <w:rFonts w:ascii="Times New Roman" w:hAnsi="Times New Roman" w:cs="Times New Roman"/>
-          <w:sz w:val="24"/>
-          <w:szCs w:val="24"/>
-          <w:lang w:val="pt-PT"/>
-        </w:rPr>
-        <w:t xml:space="preserve">documento” </w:t>
+        <w:t xml:space="preserve">O administrador selecciona a opção “ adicionar novo documento” </w:t>
       </w:r>
     </w:p>
     <w:p>
@@ -1065,16 +1004,7 @@
           <w:lang w:val="pt-PT"/>
         </w:rPr>
         <w:lastRenderedPageBreak/>
-        <w:t xml:space="preserve">O sistema exibe um </w:t>
-      </w:r>
-      <w:r>
-        <w:rPr>
-          <w:rFonts w:ascii="Times New Roman" w:hAnsi="Times New Roman" w:cs="Times New Roman"/>
-          <w:sz w:val="24"/>
-          <w:szCs w:val="24"/>
-          <w:lang w:val="pt-PT"/>
-        </w:rPr>
-        <w:t>formulário de publicação.</w:t>
+        <w:t>O sistema exibe um formulário de publicação.</w:t>
       </w:r>
     </w:p>
     <w:p>
@@ -1465,16 +1395,7 @@
           <w:szCs w:val="24"/>
           <w:lang w:val="pt-PT"/>
         </w:rPr>
-        <w:t>administrador</w:t>
-      </w:r>
-      <w:r>
-        <w:rPr>
-          <w:rFonts w:ascii="Times New Roman" w:hAnsi="Times New Roman" w:cs="Times New Roman"/>
-          <w:sz w:val="24"/>
-          <w:szCs w:val="24"/>
-          <w:lang w:val="pt-PT"/>
-        </w:rPr>
-        <w:t xml:space="preserve"> </w:t>
+        <w:t xml:space="preserve">administrador </w:t>
       </w:r>
       <w:r>
         <w:rPr>
@@ -1490,7 +1411,6 @@
       <w:pPr>
         <w:rPr>
           <w:rFonts w:ascii="Times New Roman" w:hAnsi="Times New Roman" w:cs="Times New Roman"/>
-          <w:b/>
           <w:sz w:val="24"/>
           <w:szCs w:val="24"/>
           <w:lang w:val="pt-PT"/>
@@ -1513,37 +1433,103 @@
           <w:lang w:val="pt-PT"/>
         </w:rPr>
         <w:t>so de uso retorna para o passo 11</w:t>
+      </w:r>
+      <w:r>
+        <w:rPr>
+          <w:rFonts w:ascii="Times New Roman" w:hAnsi="Times New Roman" w:cs="Times New Roman"/>
+          <w:sz w:val="24"/>
+          <w:szCs w:val="24"/>
+          <w:lang w:val="pt-PT"/>
+        </w:rPr>
+        <w:t xml:space="preserve"> do </w:t>
+      </w:r>
+      <w:r>
+        <w:rPr>
+          <w:rFonts w:ascii="Times New Roman" w:hAnsi="Times New Roman" w:cs="Times New Roman"/>
+          <w:sz w:val="24"/>
+          <w:szCs w:val="24"/>
+          <w:u w:val="single"/>
+          <w:lang w:val="pt-PT"/>
+        </w:rPr>
+        <w:t>fl</w:t>
+      </w:r>
+      <w:r>
+        <w:rPr>
+          <w:rFonts w:ascii="Times New Roman" w:hAnsi="Times New Roman" w:cs="Times New Roman"/>
+          <w:sz w:val="24"/>
+          <w:szCs w:val="24"/>
+          <w:lang w:val="pt-PT"/>
+        </w:rPr>
+        <w:t>uxo principal</w:t>
+      </w:r>
+    </w:p>
+    <w:p>
+      <w:pPr>
+        <w:rPr>
+          <w:rFonts w:ascii="Times New Roman" w:hAnsi="Times New Roman" w:cs="Times New Roman"/>
+          <w:sz w:val="24"/>
+          <w:szCs w:val="24"/>
+          <w:lang w:val="pt-PT"/>
+        </w:rPr>
+      </w:pPr>
+    </w:p>
+    <w:p>
+      <w:pPr>
+        <w:rPr>
+          <w:rFonts w:ascii="Times New Roman" w:hAnsi="Times New Roman" w:cs="Times New Roman"/>
+          <w:b/>
+          <w:sz w:val="24"/>
+          <w:szCs w:val="24"/>
+          <w:lang w:val="pt-PT"/>
+        </w:rPr>
+      </w:pPr>
+      <w:r>
+        <w:rPr>
+          <w:rFonts w:ascii="Times New Roman" w:hAnsi="Times New Roman" w:cs="Times New Roman"/>
+          <w:b/>
+          <w:sz w:val="24"/>
+          <w:szCs w:val="24"/>
+          <w:lang w:val="pt-PT"/>
+        </w:rPr>
+        <w:lastRenderedPageBreak/>
+        <w:drawing>
+          <wp:inline distT="0" distB="0" distL="0" distR="0" wp14:anchorId="15E629E7" wp14:editId="37A6C53C">
+            <wp:extent cx="5400040" cy="6233795"/>
+            <wp:effectExtent l="0" t="0" r="0" b="0"/>
+            <wp:docPr id="1" name="Imagem 1"/>
+            <wp:cNvGraphicFramePr>
+              <a:graphicFrameLocks xmlns:a="http://schemas.openxmlformats.org/drawingml/2006/main" noChangeAspect="1"/>
+            </wp:cNvGraphicFramePr>
+            <a:graphic xmlns:a="http://schemas.openxmlformats.org/drawingml/2006/main">
+              <a:graphicData uri="http://schemas.openxmlformats.org/drawingml/2006/picture">
+                <pic:pic xmlns:pic="http://schemas.openxmlformats.org/drawingml/2006/picture">
+                  <pic:nvPicPr>
+                    <pic:cNvPr id="1" name=""/>
+                    <pic:cNvPicPr/>
+                  </pic:nvPicPr>
+                  <pic:blipFill>
+                    <a:blip r:embed="rId5"/>
+                    <a:stretch>
+                      <a:fillRect/>
+                    </a:stretch>
+                  </pic:blipFill>
+                  <pic:spPr>
+                    <a:xfrm>
+                      <a:off x="0" y="0"/>
+                      <a:ext cx="5400040" cy="6233795"/>
+                    </a:xfrm>
+                    <a:prstGeom prst="rect">
+                      <a:avLst/>
+                    </a:prstGeom>
+                  </pic:spPr>
+                </pic:pic>
+              </a:graphicData>
+            </a:graphic>
+          </wp:inline>
+        </w:drawing>
       </w:r>
       <w:bookmarkStart w:id="0" w:name="_GoBack"/>
       <w:bookmarkEnd w:id="0"/>
-      <w:r>
-        <w:rPr>
-          <w:rFonts w:ascii="Times New Roman" w:hAnsi="Times New Roman" w:cs="Times New Roman"/>
-          <w:sz w:val="24"/>
-          <w:szCs w:val="24"/>
-          <w:lang w:val="pt-PT"/>
-        </w:rPr>
-        <w:t xml:space="preserve"> do </w:t>
-      </w:r>
-      <w:r>
-        <w:rPr>
-          <w:rFonts w:ascii="Times New Roman" w:hAnsi="Times New Roman" w:cs="Times New Roman"/>
-          <w:sz w:val="24"/>
-          <w:szCs w:val="24"/>
-          <w:u w:val="single"/>
-          <w:lang w:val="pt-PT"/>
-        </w:rPr>
-        <w:t>fl</w:t>
-      </w:r>
-      <w:r>
-        <w:rPr>
-          <w:rFonts w:ascii="Times New Roman" w:hAnsi="Times New Roman" w:cs="Times New Roman"/>
-          <w:sz w:val="24"/>
-          <w:szCs w:val="24"/>
-          <w:lang w:val="pt-PT"/>
-        </w:rPr>
-        <w:t>uxo principal</w:t>
-      </w:r>
     </w:p>
     <w:p>
       <w:pPr>

</xml_diff>